<commit_message>
22 May 2023, 09:37
</commit_message>
<xml_diff>
--- a/CITS2200 Project Report.docx
+++ b/CITS2200 Project Report.docx
@@ -117,8 +117,18 @@
       <w:pPr>
         <w:pStyle w:val="Heading1"/>
       </w:pPr>
-      <w:r>
-        <w:t>getCentres()</w:t>
+      <w:proofErr w:type="spellStart"/>
+      <w:proofErr w:type="gramStart"/>
+      <w:r>
+        <w:t>getCentres</w:t>
+      </w:r>
+      <w:proofErr w:type="spellEnd"/>
+      <w:r>
+        <w:t>(</w:t>
+      </w:r>
+      <w:proofErr w:type="gramEnd"/>
+      <w:r>
+        <w:t>)</w:t>
       </w:r>
     </w:p>
     <w:p>
@@ -126,6 +136,7 @@
         <w:pStyle w:val="Heading1"/>
       </w:pPr>
     </w:p>
+    <w:p/>
     <w:p/>
     <w:sectPr>
       <w:footerReference w:type="default" r:id="rId7"/>
@@ -639,16 +650,16 @@
       </w:pPr>
     </w:lvl>
   </w:abstractNum>
-  <w:num w:numId="1" w16cid:durableId="1377310813">
+  <w:num w:numId="1" w16cid:durableId="1298683162">
     <w:abstractNumId w:val="8"/>
   </w:num>
-  <w:num w:numId="2" w16cid:durableId="1635450936">
+  <w:num w:numId="2" w16cid:durableId="889733673">
     <w:abstractNumId w:val="8"/>
   </w:num>
-  <w:num w:numId="3" w16cid:durableId="1229804040">
+  <w:num w:numId="3" w16cid:durableId="242296099">
     <w:abstractNumId w:val="9"/>
   </w:num>
-  <w:num w:numId="4" w16cid:durableId="1000935352">
+  <w:num w:numId="4" w16cid:durableId="1233006206">
     <w:abstractNumId w:val="8"/>
     <w:lvlOverride w:ilvl="0">
       <w:lvl w:ilvl="0">
@@ -668,43 +679,43 @@
       </w:lvl>
     </w:lvlOverride>
   </w:num>
-  <w:num w:numId="5" w16cid:durableId="251351958">
+  <w:num w:numId="5" w16cid:durableId="194660525">
     <w:abstractNumId w:val="10"/>
   </w:num>
-  <w:num w:numId="6" w16cid:durableId="491678706">
+  <w:num w:numId="6" w16cid:durableId="1810049261">
     <w:abstractNumId w:val="7"/>
   </w:num>
-  <w:num w:numId="7" w16cid:durableId="883444665">
+  <w:num w:numId="7" w16cid:durableId="1462073483">
     <w:abstractNumId w:val="6"/>
   </w:num>
-  <w:num w:numId="8" w16cid:durableId="1880583997">
+  <w:num w:numId="8" w16cid:durableId="372853705">
     <w:abstractNumId w:val="5"/>
   </w:num>
-  <w:num w:numId="9" w16cid:durableId="790710216">
+  <w:num w:numId="9" w16cid:durableId="1053577516">
     <w:abstractNumId w:val="4"/>
   </w:num>
-  <w:num w:numId="10" w16cid:durableId="787893399">
+  <w:num w:numId="10" w16cid:durableId="1066025997">
     <w:abstractNumId w:val="3"/>
   </w:num>
-  <w:num w:numId="11" w16cid:durableId="1941642428">
+  <w:num w:numId="11" w16cid:durableId="1826579429">
     <w:abstractNumId w:val="2"/>
   </w:num>
-  <w:num w:numId="12" w16cid:durableId="957416278">
+  <w:num w:numId="12" w16cid:durableId="1973363012">
     <w:abstractNumId w:val="1"/>
   </w:num>
-  <w:num w:numId="13" w16cid:durableId="794518314">
+  <w:num w:numId="13" w16cid:durableId="2080059614">
     <w:abstractNumId w:val="0"/>
   </w:num>
-  <w:num w:numId="14" w16cid:durableId="2017221190">
+  <w:num w:numId="14" w16cid:durableId="803502086">
     <w:abstractNumId w:val="8"/>
     <w:lvlOverride w:ilvl="0">
       <w:startOverride w:val="1"/>
     </w:lvlOverride>
   </w:num>
-  <w:num w:numId="15" w16cid:durableId="1827475509">
+  <w:num w:numId="15" w16cid:durableId="1355039904">
     <w:abstractNumId w:val="8"/>
   </w:num>
-  <w:num w:numId="16" w16cid:durableId="507525555">
+  <w:num w:numId="16" w16cid:durableId="245849649">
     <w:abstractNumId w:val="11"/>
   </w:num>
 </w:numbering>
@@ -1106,6 +1117,7 @@
   <w:style w:type="paragraph" w:default="1" w:styleId="Normal">
     <w:name w:val="Normal"/>
     <w:qFormat/>
+    <w:rsid w:val="002B1B25"/>
   </w:style>
   <w:style w:type="paragraph" w:styleId="Heading1">
     <w:name w:val="heading 1"/>

</xml_diff>